<commit_message>
Final commit - tested the site, finalized the report, fixed minor bugs.
</commit_message>
<xml_diff>
--- a/report/report.docx
+++ b/report/report.docx
@@ -10,6 +10,7 @@
           <w:docPartUnique/>
         </w:docPartObj>
       </w:sdtPr>
+      <w:sdtEndPr/>
       <w:sdtContent>
         <w:p>
           <w:r>
@@ -942,13 +943,14 @@
                                     <w:alias w:val="Year"/>
                                     <w:id w:val="18366977"/>
                                     <w:dataBinding w:prefixMappings="xmlns:ns0='http://schemas.microsoft.com/office/2006/coverPageProps'" w:xpath="/ns0:CoverPageProperties[1]/ns0:PublishDate[1]" w:storeItemID="{55AF091B-3C7A-41E3-B477-F2FDAA23CFDA}"/>
-                                    <w:date>
+                                    <w:date w:fullDate="2016-01-01T00:00:00Z">
                                       <w:dateFormat w:val="yy"/>
                                       <w:lid w:val="en-US"/>
                                       <w:storeMappedDataAs w:val="dateTime"/>
                                       <w:calendar w:val="gregorian"/>
                                     </w:date>
                                   </w:sdtPr>
+                                  <w:sdtEndPr/>
                                   <w:sdtContent>
                                     <w:p>
                                       <w:pPr>
@@ -959,14 +961,6 @@
                                           <w14:numForm w14:val="oldStyle"/>
                                         </w:rPr>
                                       </w:pPr>
-                                      <w:r>
-                                        <w:rPr>
-                                          <w:sz w:val="44"/>
-                                          <w:szCs w:val="44"/>
-                                          <w14:numForm w14:val="oldStyle"/>
-                                        </w:rPr>
-                                        <w:t>20</w:t>
-                                      </w:r>
                                       <w:r>
                                         <w:rPr>
                                           <w:sz w:val="44"/>
@@ -1038,6 +1032,7 @@
                                     <w:dataBinding w:prefixMappings="xmlns:ns0='http://schemas.openxmlformats.org/package/2006/metadata/core-properties' xmlns:ns1='http://purl.org/dc/elements/1.1/'" w:xpath="/ns0:coreProperties[1]/ns1:title[1]" w:storeItemID="{6C3C8BC8-F283-45AE-878A-BAB7291924A1}"/>
                                     <w:text/>
                                   </w:sdtPr>
+                                  <w:sdtEndPr/>
                                   <w:sdtContent>
                                     <w:p>
                                       <w:pPr>
@@ -1098,6 +1093,7 @@
                                     <w:dataBinding w:prefixMappings="xmlns:ns0='http://schemas.openxmlformats.org/package/2006/metadata/core-properties' xmlns:ns1='http://purl.org/dc/elements/1.1/'" w:xpath="/ns0:coreProperties[1]/ns1:creator[1]" w:storeItemID="{6C3C8BC8-F283-45AE-878A-BAB7291924A1}"/>
                                     <w:text/>
                                   </w:sdtPr>
+                                  <w:sdtEndPr/>
                                   <w:sdtContent>
                                     <w:p>
                                       <w:pPr>
@@ -1256,13 +1252,14 @@
                               <w:alias w:val="Year"/>
                               <w:id w:val="18366977"/>
                               <w:dataBinding w:prefixMappings="xmlns:ns0='http://schemas.microsoft.com/office/2006/coverPageProps'" w:xpath="/ns0:CoverPageProperties[1]/ns0:PublishDate[1]" w:storeItemID="{55AF091B-3C7A-41E3-B477-F2FDAA23CFDA}"/>
-                              <w:date>
+                              <w:date w:fullDate="2016-01-01T00:00:00Z">
                                 <w:dateFormat w:val="yy"/>
                                 <w:lid w:val="en-US"/>
                                 <w:storeMappedDataAs w:val="dateTime"/>
                                 <w:calendar w:val="gregorian"/>
                               </w:date>
                             </w:sdtPr>
+                            <w:sdtEndPr/>
                             <w:sdtContent>
                               <w:p>
                                 <w:pPr>
@@ -1273,14 +1270,6 @@
                                     <w14:numForm w14:val="oldStyle"/>
                                   </w:rPr>
                                 </w:pPr>
-                                <w:r>
-                                  <w:rPr>
-                                    <w:sz w:val="44"/>
-                                    <w:szCs w:val="44"/>
-                                    <w14:numForm w14:val="oldStyle"/>
-                                  </w:rPr>
-                                  <w:t>20</w:t>
-                                </w:r>
                                 <w:r>
                                   <w:rPr>
                                     <w:sz w:val="44"/>
@@ -1313,6 +1302,7 @@
                               <w:dataBinding w:prefixMappings="xmlns:ns0='http://schemas.openxmlformats.org/package/2006/metadata/core-properties' xmlns:ns1='http://purl.org/dc/elements/1.1/'" w:xpath="/ns0:coreProperties[1]/ns1:title[1]" w:storeItemID="{6C3C8BC8-F283-45AE-878A-BAB7291924A1}"/>
                               <w:text/>
                             </w:sdtPr>
+                            <w:sdtEndPr/>
                             <w:sdtContent>
                               <w:p>
                                 <w:pPr>
@@ -1373,6 +1363,7 @@
                               <w:dataBinding w:prefixMappings="xmlns:ns0='http://schemas.openxmlformats.org/package/2006/metadata/core-properties' xmlns:ns1='http://purl.org/dc/elements/1.1/'" w:xpath="/ns0:coreProperties[1]/ns1:creator[1]" w:storeItemID="{6C3C8BC8-F283-45AE-878A-BAB7291924A1}"/>
                               <w:text/>
                             </w:sdtPr>
+                            <w:sdtEndPr/>
                             <w:sdtContent>
                               <w:p>
                                 <w:pPr>
@@ -1459,6 +1450,15 @@
     </w:sdt>
     <w:sdt>
       <w:sdtPr>
+        <w:rPr>
+          <w:rFonts w:asciiTheme="minorHAnsi" w:eastAsiaTheme="minorHAnsi" w:hAnsiTheme="minorHAnsi" w:cstheme="minorBidi"/>
+          <w:b w:val="0"/>
+          <w:bCs w:val="0"/>
+          <w:color w:val="auto"/>
+          <w:sz w:val="22"/>
+          <w:szCs w:val="22"/>
+          <w:lang w:val="en-GB" w:eastAsia="en-US"/>
+        </w:rPr>
         <w:id w:val="309677973"/>
         <w:docPartObj>
           <w:docPartGallery w:val="Table of Contents"/>
@@ -1467,12 +1467,7 @@
       </w:sdtPr>
       <w:sdtEndPr>
         <w:rPr>
-          <w:rFonts w:asciiTheme="minorHAnsi" w:eastAsiaTheme="minorHAnsi" w:hAnsiTheme="minorHAnsi" w:cstheme="minorBidi"/>
           <w:noProof/>
-          <w:color w:val="auto"/>
-          <w:sz w:val="22"/>
-          <w:szCs w:val="22"/>
-          <w:lang w:val="en-GB" w:eastAsia="en-US"/>
         </w:rPr>
       </w:sdtEndPr>
       <w:sdtContent>
@@ -1512,110 +1507,63 @@
           <w:r>
             <w:fldChar w:fldCharType="separate"/>
           </w:r>
-          <w:bookmarkStart w:id="0" w:name="_GoBack"/>
-          <w:bookmarkEnd w:id="0"/>
-          <w:r>
-            <w:rPr>
-              <w:rStyle w:val="Hyperlink"/>
-              <w:noProof/>
-            </w:rPr>
-            <w:fldChar w:fldCharType="begin"/>
-          </w:r>
-          <w:r>
-            <w:rPr>
-              <w:rStyle w:val="Hyperlink"/>
-              <w:noProof/>
-            </w:rPr>
-            <w:instrText xml:space="preserve"> </w:instrText>
-          </w:r>
-          <w:r>
-            <w:rPr>
-              <w:noProof/>
-            </w:rPr>
-            <w:instrText>HYPERLINK \l "_Toc465260202"</w:instrText>
-          </w:r>
-          <w:r>
-            <w:rPr>
-              <w:rStyle w:val="Hyperlink"/>
-              <w:noProof/>
-            </w:rPr>
-            <w:instrText xml:space="preserve"> </w:instrText>
-          </w:r>
-          <w:r>
-            <w:rPr>
-              <w:rStyle w:val="Hyperlink"/>
-              <w:noProof/>
-            </w:rPr>
-          </w:r>
-          <w:r>
-            <w:rPr>
-              <w:rStyle w:val="Hyperlink"/>
-              <w:noProof/>
-            </w:rPr>
-            <w:fldChar w:fldCharType="separate"/>
-          </w:r>
-          <w:r>
-            <w:rPr>
-              <w:rStyle w:val="Hyperlink"/>
-              <w:noProof/>
-            </w:rPr>
-            <w:t>Introduction</w:t>
-          </w:r>
-          <w:r>
-            <w:rPr>
-              <w:noProof/>
-              <w:webHidden/>
-            </w:rPr>
-            <w:tab/>
-          </w:r>
-          <w:r>
-            <w:rPr>
-              <w:noProof/>
-              <w:webHidden/>
-            </w:rPr>
-            <w:fldChar w:fldCharType="begin"/>
-          </w:r>
-          <w:r>
-            <w:rPr>
-              <w:noProof/>
-              <w:webHidden/>
-            </w:rPr>
-            <w:instrText xml:space="preserve"> PAGEREF _Toc465260202 \h </w:instrText>
-          </w:r>
-          <w:r>
-            <w:rPr>
-              <w:noProof/>
-              <w:webHidden/>
-            </w:rPr>
-          </w:r>
-          <w:r>
-            <w:rPr>
-              <w:noProof/>
-              <w:webHidden/>
-            </w:rPr>
-            <w:fldChar w:fldCharType="separate"/>
-          </w:r>
-          <w:r>
-            <w:rPr>
-              <w:noProof/>
-              <w:webHidden/>
-            </w:rPr>
-            <w:t>2</w:t>
-          </w:r>
-          <w:r>
-            <w:rPr>
-              <w:noProof/>
-              <w:webHidden/>
-            </w:rPr>
-            <w:fldChar w:fldCharType="end"/>
-          </w:r>
-          <w:r>
-            <w:rPr>
-              <w:rStyle w:val="Hyperlink"/>
-              <w:noProof/>
-            </w:rPr>
-            <w:fldChar w:fldCharType="end"/>
-          </w:r>
+          <w:hyperlink w:anchor="_Toc465260202" w:history="1">
+            <w:r>
+              <w:rPr>
+                <w:rStyle w:val="Hyperlink"/>
+                <w:noProof/>
+              </w:rPr>
+              <w:t>Introduction</w:t>
+            </w:r>
+            <w:r>
+              <w:rPr>
+                <w:noProof/>
+                <w:webHidden/>
+              </w:rPr>
+              <w:tab/>
+            </w:r>
+            <w:r>
+              <w:rPr>
+                <w:noProof/>
+                <w:webHidden/>
+              </w:rPr>
+              <w:fldChar w:fldCharType="begin"/>
+            </w:r>
+            <w:r>
+              <w:rPr>
+                <w:noProof/>
+                <w:webHidden/>
+              </w:rPr>
+              <w:instrText xml:space="preserve"> PAGEREF _Toc465260202 \h </w:instrText>
+            </w:r>
+            <w:r>
+              <w:rPr>
+                <w:noProof/>
+                <w:webHidden/>
+              </w:rPr>
+            </w:r>
+            <w:r>
+              <w:rPr>
+                <w:noProof/>
+                <w:webHidden/>
+              </w:rPr>
+              <w:fldChar w:fldCharType="separate"/>
+            </w:r>
+            <w:r>
+              <w:rPr>
+                <w:noProof/>
+                <w:webHidden/>
+              </w:rPr>
+              <w:t>2</w:t>
+            </w:r>
+            <w:r>
+              <w:rPr>
+                <w:noProof/>
+                <w:webHidden/>
+              </w:rPr>
+              <w:fldChar w:fldCharType="end"/>
+            </w:r>
+          </w:hyperlink>
         </w:p>
         <w:p>
           <w:pPr>
@@ -3048,28 +2996,28 @@
       <w:pPr>
         <w:pStyle w:val="Heading1"/>
       </w:pPr>
-      <w:bookmarkStart w:id="1" w:name="_Toc465260202"/>
+      <w:bookmarkStart w:id="0" w:name="_Toc465260202"/>
       <w:r>
         <w:lastRenderedPageBreak/>
         <w:t>Introduction</w:t>
       </w:r>
+      <w:bookmarkEnd w:id="0"/>
+    </w:p>
+    <w:p/>
+    <w:p>
+      <w:r>
+        <w:t xml:space="preserve">The web-app I developed is a music catalogue where the users can browse through and listen to mixes from different type of electronic music. The user can browse between genres, favourites or all mixes and also can search within the tracks by artist or track name. The user can log in as an admin and able to modify or delete music and its metadata or able to add new tracks into the database with file upload. </w:t>
+      </w:r>
+    </w:p>
+    <w:p>
+      <w:pPr>
+        <w:pStyle w:val="Heading2"/>
+      </w:pPr>
+      <w:bookmarkStart w:id="1" w:name="_Toc465260203"/>
+      <w:r>
+        <w:t>Home page</w:t>
+      </w:r>
       <w:bookmarkEnd w:id="1"/>
-    </w:p>
-    <w:p/>
-    <w:p>
-      <w:r>
-        <w:t xml:space="preserve">The web-app I developed is a music catalogue where the users can browse through and listen to mixes from different type of electronic music. The user can browse between genres, favourites or all mixes and also can search within the tracks by artist or track name. The user can log in as an admin and able to modify or delete music and its metadata or able to add new tracks into the database with file upload. </w:t>
-      </w:r>
-    </w:p>
-    <w:p>
-      <w:pPr>
-        <w:pStyle w:val="Heading2"/>
-      </w:pPr>
-      <w:bookmarkStart w:id="2" w:name="_Toc465260203"/>
-      <w:r>
-        <w:t>Home page</w:t>
-      </w:r>
-      <w:bookmarkEnd w:id="2"/>
     </w:p>
     <w:p>
       <w:r>
@@ -3124,11 +3072,11 @@
       <w:pPr>
         <w:pStyle w:val="Heading2"/>
       </w:pPr>
-      <w:bookmarkStart w:id="3" w:name="_Toc465260204"/>
+      <w:bookmarkStart w:id="2" w:name="_Toc465260204"/>
       <w:r>
         <w:t>Favourite’s page</w:t>
       </w:r>
-      <w:bookmarkEnd w:id="3"/>
+      <w:bookmarkEnd w:id="2"/>
     </w:p>
     <w:p>
       <w:r>
@@ -3208,24 +3156,22 @@
           <w:u w:val="single"/>
         </w:rPr>
       </w:pPr>
-      <w:bookmarkStart w:id="4" w:name="_Toc465260205"/>
+      <w:bookmarkStart w:id="3" w:name="_Toc465260205"/>
       <w:r>
         <w:rPr>
           <w:u w:val="single"/>
         </w:rPr>
         <w:t>Genre page</w:t>
       </w:r>
-      <w:bookmarkEnd w:id="4"/>
-    </w:p>
-    <w:p>
-      <w:r>
-        <w:t xml:space="preserve">The genre page helps to select music by its type. At the moment I only used 4 </w:t>
-      </w:r>
-      <w:proofErr w:type="gramStart"/>
-      <w:r>
-        <w:t>type</w:t>
-      </w:r>
-      <w:proofErr w:type="gramEnd"/>
+      <w:bookmarkEnd w:id="3"/>
+    </w:p>
+    <w:p>
+      <w:r>
+        <w:t>The genre page helps to select music by its type. At the moment I only used 4 type</w:t>
+      </w:r>
+      <w:r>
+        <w:t>s</w:t>
+      </w:r>
       <w:r>
         <w:t xml:space="preserve"> of genres but this could be extended and could be database driven.</w:t>
       </w:r>
@@ -3292,11 +3238,11 @@
       <w:pPr>
         <w:pStyle w:val="Heading2"/>
       </w:pPr>
-      <w:bookmarkStart w:id="5" w:name="_Toc465260206"/>
+      <w:bookmarkStart w:id="4" w:name="_Toc465260206"/>
       <w:r>
         <w:t>Show all page</w:t>
       </w:r>
-      <w:bookmarkEnd w:id="5"/>
+      <w:bookmarkEnd w:id="4"/>
     </w:p>
     <w:p>
       <w:r>
@@ -3356,11 +3302,11 @@
       <w:pPr>
         <w:pStyle w:val="Heading2"/>
       </w:pPr>
-      <w:bookmarkStart w:id="6" w:name="_Toc465260207"/>
+      <w:bookmarkStart w:id="5" w:name="_Toc465260207"/>
       <w:r>
         <w:t>Search page</w:t>
       </w:r>
-      <w:bookmarkEnd w:id="6"/>
+      <w:bookmarkEnd w:id="5"/>
     </w:p>
     <w:p>
       <w:r>
@@ -3423,12 +3369,12 @@
       <w:pPr>
         <w:pStyle w:val="Heading2"/>
       </w:pPr>
-      <w:bookmarkStart w:id="7" w:name="_Toc465260208"/>
+      <w:bookmarkStart w:id="6" w:name="_Toc465260208"/>
       <w:r>
         <w:lastRenderedPageBreak/>
         <w:t>Admin Panel</w:t>
       </w:r>
-      <w:bookmarkEnd w:id="7"/>
+      <w:bookmarkEnd w:id="6"/>
     </w:p>
     <w:p>
       <w:r>
@@ -3509,11 +3455,11 @@
       <w:pPr>
         <w:pStyle w:val="Heading2"/>
       </w:pPr>
-      <w:bookmarkStart w:id="8" w:name="_Toc465260209"/>
+      <w:bookmarkStart w:id="7" w:name="_Toc465260209"/>
       <w:r>
         <w:t>Admin Add page</w:t>
       </w:r>
-      <w:bookmarkEnd w:id="8"/>
+      <w:bookmarkEnd w:id="7"/>
     </w:p>
     <w:p>
       <w:r>
@@ -3598,12 +3544,12 @@
       <w:pPr>
         <w:pStyle w:val="Heading2"/>
       </w:pPr>
-      <w:bookmarkStart w:id="9" w:name="_Toc465260210"/>
+      <w:bookmarkStart w:id="8" w:name="_Toc465260210"/>
       <w:r>
         <w:lastRenderedPageBreak/>
         <w:t>Track page</w:t>
       </w:r>
-      <w:bookmarkEnd w:id="9"/>
+      <w:bookmarkEnd w:id="8"/>
     </w:p>
     <w:p>
       <w:r>
@@ -3671,146 +3617,146 @@
       <w:pPr>
         <w:pStyle w:val="Heading1"/>
       </w:pPr>
-      <w:bookmarkStart w:id="10" w:name="_Toc465260211"/>
+      <w:bookmarkStart w:id="9" w:name="_Toc465260211"/>
       <w:r>
         <w:t>Design and architecture</w:t>
       </w:r>
+      <w:bookmarkEnd w:id="9"/>
+    </w:p>
+    <w:p/>
+    <w:p>
+      <w:pPr>
+        <w:pStyle w:val="Heading2"/>
+      </w:pPr>
+      <w:bookmarkStart w:id="10" w:name="_Toc465260212"/>
+      <w:r>
+        <w:t>Folder structure</w:t>
+      </w:r>
       <w:bookmarkEnd w:id="10"/>
     </w:p>
-    <w:p/>
+    <w:p>
+      <w:r>
+        <w:t>I used SQLite to store information. The database file is “</w:t>
+      </w:r>
+      <w:proofErr w:type="spellStart"/>
+      <w:r>
+        <w:t>db</w:t>
+      </w:r>
+      <w:proofErr w:type="spellEnd"/>
+      <w:r>
+        <w:t>/</w:t>
+      </w:r>
+      <w:proofErr w:type="spellStart"/>
+      <w:r>
+        <w:t>music.db</w:t>
+      </w:r>
+      <w:proofErr w:type="spellEnd"/>
+      <w:r>
+        <w:t>”</w:t>
+      </w:r>
+    </w:p>
+    <w:p>
+      <w:r>
+        <w:t>The database, logging, secret key, admin credentials and basic setup are configured in: “</w:t>
+      </w:r>
+      <w:proofErr w:type="spellStart"/>
+      <w:r>
+        <w:t>etc</w:t>
+      </w:r>
+      <w:proofErr w:type="spellEnd"/>
+      <w:r>
+        <w:t>/</w:t>
+      </w:r>
+      <w:proofErr w:type="spellStart"/>
+      <w:r>
+        <w:t>config.cfg</w:t>
+      </w:r>
+      <w:proofErr w:type="spellEnd"/>
+      <w:r>
+        <w:t>”</w:t>
+      </w:r>
+    </w:p>
+    <w:p>
+      <w:r>
+        <w:t>All CSS files such as bootstrap, owl carousel, font awesome and custom theme are in “static/</w:t>
+      </w:r>
+      <w:proofErr w:type="spellStart"/>
+      <w:r>
+        <w:t>css</w:t>
+      </w:r>
+      <w:proofErr w:type="spellEnd"/>
+      <w:r>
+        <w:t>”</w:t>
+      </w:r>
+    </w:p>
+    <w:p>
+      <w:r>
+        <w:t>All JS files are in “static/</w:t>
+      </w:r>
+      <w:proofErr w:type="spellStart"/>
+      <w:r>
+        <w:t>js</w:t>
+      </w:r>
+      <w:proofErr w:type="spellEnd"/>
+      <w:r>
+        <w:t>”</w:t>
+      </w:r>
+    </w:p>
+    <w:p>
+      <w:r>
+        <w:t>All images are in “static/</w:t>
+      </w:r>
+      <w:proofErr w:type="spellStart"/>
+      <w:r>
+        <w:t>img</w:t>
+      </w:r>
+      <w:proofErr w:type="spellEnd"/>
+      <w:r>
+        <w:t>”</w:t>
+      </w:r>
+    </w:p>
+    <w:p>
+      <w:r>
+        <w:t xml:space="preserve">All mp3 files are stored locally in “static/mp3” </w:t>
+      </w:r>
+    </w:p>
+    <w:p>
+      <w:r>
+        <w:t>The log file can be found in “</w:t>
+      </w:r>
+      <w:proofErr w:type="spellStart"/>
+      <w:r>
+        <w:t>var</w:t>
+      </w:r>
+      <w:proofErr w:type="spellEnd"/>
+      <w:r>
+        <w:t>/logging.log”</w:t>
+      </w:r>
+    </w:p>
+    <w:p>
+      <w:r>
+        <w:t>All HTML templates are in the “templates/” folder</w:t>
+      </w:r>
+    </w:p>
+    <w:p>
+      <w:r>
+        <w:t>The app can be started by running the index.py file</w:t>
+      </w:r>
+    </w:p>
+    <w:p>
+      <w:r>
+        <w:t>The database schema can be created by running the db.py file</w:t>
+      </w:r>
+    </w:p>
     <w:p>
       <w:pPr>
         <w:pStyle w:val="Heading2"/>
       </w:pPr>
-      <w:bookmarkStart w:id="11" w:name="_Toc465260212"/>
-      <w:r>
-        <w:t>Folder structure</w:t>
+      <w:bookmarkStart w:id="11" w:name="_Toc465260213"/>
+      <w:r>
+        <w:t>URL structure</w:t>
       </w:r>
       <w:bookmarkEnd w:id="11"/>
-    </w:p>
-    <w:p>
-      <w:r>
-        <w:t>I used SQLite to store information. The database file is “</w:t>
-      </w:r>
-      <w:proofErr w:type="spellStart"/>
-      <w:r>
-        <w:t>db</w:t>
-      </w:r>
-      <w:proofErr w:type="spellEnd"/>
-      <w:r>
-        <w:t>/</w:t>
-      </w:r>
-      <w:proofErr w:type="spellStart"/>
-      <w:r>
-        <w:t>music.db</w:t>
-      </w:r>
-      <w:proofErr w:type="spellEnd"/>
-      <w:r>
-        <w:t>”</w:t>
-      </w:r>
-    </w:p>
-    <w:p>
-      <w:r>
-        <w:t>The database, logging, secret key, admin credentials and basic setup are configured in: “</w:t>
-      </w:r>
-      <w:proofErr w:type="spellStart"/>
-      <w:r>
-        <w:t>etc</w:t>
-      </w:r>
-      <w:proofErr w:type="spellEnd"/>
-      <w:r>
-        <w:t>/</w:t>
-      </w:r>
-      <w:proofErr w:type="spellStart"/>
-      <w:r>
-        <w:t>config.cfg</w:t>
-      </w:r>
-      <w:proofErr w:type="spellEnd"/>
-      <w:r>
-        <w:t>”</w:t>
-      </w:r>
-    </w:p>
-    <w:p>
-      <w:r>
-        <w:t>All CSS files such as bootstrap, owl carousel, font awesome and custom theme are in “static/</w:t>
-      </w:r>
-      <w:proofErr w:type="spellStart"/>
-      <w:r>
-        <w:t>css</w:t>
-      </w:r>
-      <w:proofErr w:type="spellEnd"/>
-      <w:r>
-        <w:t>”</w:t>
-      </w:r>
-    </w:p>
-    <w:p>
-      <w:r>
-        <w:t>All JS files are in “static/</w:t>
-      </w:r>
-      <w:proofErr w:type="spellStart"/>
-      <w:r>
-        <w:t>js</w:t>
-      </w:r>
-      <w:proofErr w:type="spellEnd"/>
-      <w:r>
-        <w:t>”</w:t>
-      </w:r>
-    </w:p>
-    <w:p>
-      <w:r>
-        <w:t>All images are in “static/</w:t>
-      </w:r>
-      <w:proofErr w:type="spellStart"/>
-      <w:r>
-        <w:t>img</w:t>
-      </w:r>
-      <w:proofErr w:type="spellEnd"/>
-      <w:r>
-        <w:t>”</w:t>
-      </w:r>
-    </w:p>
-    <w:p>
-      <w:r>
-        <w:t xml:space="preserve">All mp3 files are stored locally in “static/mp3” </w:t>
-      </w:r>
-    </w:p>
-    <w:p>
-      <w:r>
-        <w:t>The log file can be found in “</w:t>
-      </w:r>
-      <w:proofErr w:type="spellStart"/>
-      <w:r>
-        <w:t>var</w:t>
-      </w:r>
-      <w:proofErr w:type="spellEnd"/>
-      <w:r>
-        <w:t>/logging.log”</w:t>
-      </w:r>
-    </w:p>
-    <w:p>
-      <w:r>
-        <w:t>All HTML templates are in the “templates/” folder</w:t>
-      </w:r>
-    </w:p>
-    <w:p>
-      <w:r>
-        <w:t>The app can be started by running the index.py file</w:t>
-      </w:r>
-    </w:p>
-    <w:p>
-      <w:r>
-        <w:t>The database schema can be created by running the db.py file</w:t>
-      </w:r>
-    </w:p>
-    <w:p>
-      <w:pPr>
-        <w:pStyle w:val="Heading2"/>
-      </w:pPr>
-      <w:bookmarkStart w:id="12" w:name="_Toc465260213"/>
-      <w:r>
-        <w:t>URL structure</w:t>
-      </w:r>
-      <w:bookmarkEnd w:id="12"/>
     </w:p>
     <w:p>
       <w:pPr>
@@ -4003,21 +3949,21 @@
       <w:pPr>
         <w:pStyle w:val="Heading1"/>
       </w:pPr>
-      <w:bookmarkStart w:id="13" w:name="_Toc465260214"/>
+      <w:bookmarkStart w:id="12" w:name="_Toc465260214"/>
       <w:r>
         <w:t>Enhancement</w:t>
       </w:r>
+      <w:bookmarkEnd w:id="12"/>
+    </w:p>
+    <w:p>
+      <w:pPr>
+        <w:pStyle w:val="Heading2"/>
+      </w:pPr>
+      <w:bookmarkStart w:id="13" w:name="_Toc465260215"/>
+      <w:r>
+        <w:t>Database</w:t>
+      </w:r>
       <w:bookmarkEnd w:id="13"/>
-    </w:p>
-    <w:p>
-      <w:pPr>
-        <w:pStyle w:val="Heading2"/>
-      </w:pPr>
-      <w:bookmarkStart w:id="14" w:name="_Toc465260215"/>
-      <w:r>
-        <w:t>Database</w:t>
-      </w:r>
-      <w:bookmarkEnd w:id="14"/>
     </w:p>
     <w:p>
       <w:pPr>
@@ -4074,14 +4020,14 @@
       <w:pPr>
         <w:pStyle w:val="Heading2"/>
       </w:pPr>
-      <w:bookmarkStart w:id="15" w:name="_Toc465260216"/>
+      <w:bookmarkStart w:id="14" w:name="_Toc465260216"/>
       <w:r>
         <w:t>Front-end</w:t>
       </w:r>
       <w:r>
         <w:t xml:space="preserve"> and functionalities</w:t>
       </w:r>
-      <w:bookmarkEnd w:id="15"/>
+      <w:bookmarkEnd w:id="14"/>
       <w:r>
         <w:t xml:space="preserve"> </w:t>
       </w:r>
@@ -4227,11 +4173,11 @@
       <w:r>
         <w:t xml:space="preserve"> image and mp3 size on </w:t>
       </w:r>
-      <w:proofErr w:type="gramStart"/>
-      <w:r>
-        <w:t>upload,</w:t>
-      </w:r>
-      <w:proofErr w:type="gramEnd"/>
+      <w:bookmarkStart w:id="15" w:name="_GoBack"/>
+      <w:bookmarkEnd w:id="15"/>
+      <w:r>
+        <w:t>upload;</w:t>
+      </w:r>
       <w:r>
         <w:t xml:space="preserve"> also add id number to the files for better organisation.</w:t>
       </w:r>
@@ -4317,10 +4263,7 @@
       </w:pPr>
       <w:bookmarkStart w:id="16" w:name="_Toc465260217"/>
       <w:r>
-        <w:t>C</w:t>
-      </w:r>
-      <w:r>
-        <w:t>ritical evaluation</w:t>
+        <w:t>Critical evaluation</w:t>
       </w:r>
       <w:bookmarkEnd w:id="16"/>
     </w:p>
@@ -4362,116 +4305,107 @@
       </w:pPr>
       <w:bookmarkStart w:id="17" w:name="_Toc465260218"/>
       <w:r>
-        <w:t>Person</w:t>
-      </w:r>
-      <w:r>
-        <w:t>al evaluation</w:t>
+        <w:t>Personal evaluation</w:t>
       </w:r>
       <w:bookmarkEnd w:id="17"/>
     </w:p>
     <w:p>
       <w:r>
-        <w:t xml:space="preserve">The reason I choose this module to learn something new. This was definitely fulfilled as I haven’t used Python and I haven’t even heard of Flask or Jinja2 </w:t>
-      </w:r>
-      <w:r>
-        <w:t>before</w:t>
-      </w:r>
+        <w:t xml:space="preserve">The reason I choose this module to learn something new. This was definitely fulfilled as I haven’t used Python and I haven’t even heard of Flask or Jinja2 before. </w:t>
+      </w:r>
+    </w:p>
+    <w:p>
+      <w:r>
+        <w:t xml:space="preserve">The biggest challenge at the begging was the Linux environment and using Vim as a code editor. This kind of slowed me down at first but </w:t>
+      </w:r>
+      <w:r>
+        <w:t xml:space="preserve">now I </w:t>
+      </w:r>
+      <w:r>
+        <w:t>am confortable with</w:t>
+      </w:r>
+      <w:r>
+        <w:t xml:space="preserve"> the command line and the Vim as an editor. </w:t>
+      </w:r>
+    </w:p>
+    <w:p>
+      <w:r>
+        <w:t xml:space="preserve">The workbook provided an easy to follow guideline to learn Python and since I coded before in PHP just had to get used to the syntax and the </w:t>
+      </w:r>
+      <w:proofErr w:type="spellStart"/>
+      <w:r>
+        <w:t>templating</w:t>
+      </w:r>
+      <w:proofErr w:type="spellEnd"/>
+      <w:r>
+        <w:t xml:space="preserve"> but the logic was kind of the same behind.  Although I still miss calling PHP wherever I want in the page. </w:t>
+      </w:r>
+    </w:p>
+    <w:p>
+      <w:r>
+        <w:t xml:space="preserve">SQLite was very similar to MySQL but it wouldn’t be my choice for my next project, I found that it is limited in many </w:t>
+      </w:r>
+      <w:r>
+        <w:t>ways</w:t>
+      </w:r>
+      <w:r>
+        <w:t xml:space="preserve"> and I also would like to try a </w:t>
+      </w:r>
+      <w:proofErr w:type="spellStart"/>
+      <w:r>
+        <w:t>NoSQL</w:t>
+      </w:r>
+      <w:proofErr w:type="spellEnd"/>
+      <w:r>
+        <w:t xml:space="preserve"> database system.  </w:t>
+      </w:r>
+      <w:r>
+        <w:t xml:space="preserve">The day before the hand in I noticed a bug which was related to SQLite. After few hours of research I found the answer on </w:t>
+      </w:r>
+      <w:proofErr w:type="spellStart"/>
+      <w:r>
+        <w:t>StackOverflow</w:t>
+      </w:r>
+      <w:proofErr w:type="spellEnd"/>
+      <w:r>
+        <w:t xml:space="preserve">. This website also </w:t>
+      </w:r>
+      <w:r>
+        <w:t xml:space="preserve">helped me to crack </w:t>
+      </w:r>
+      <w:r>
+        <w:t>other problems regarding python</w:t>
+      </w:r>
+      <w:r>
+        <w:t xml:space="preserve">, bootstrap and </w:t>
+      </w:r>
+      <w:proofErr w:type="spellStart"/>
+      <w:r>
+        <w:t>css</w:t>
+      </w:r>
+      <w:proofErr w:type="spellEnd"/>
       <w:r>
         <w:t xml:space="preserve">. </w:t>
       </w:r>
     </w:p>
     <w:p>
       <w:r>
-        <w:t xml:space="preserve">The biggest challenge at the begging was the Linux environment and using Vim as a code editor. This kind of slowed me down at first but </w:t>
-      </w:r>
-      <w:r>
-        <w:t xml:space="preserve">now I </w:t>
-      </w:r>
-      <w:r>
-        <w:t>am confortable with</w:t>
-      </w:r>
-      <w:r>
-        <w:t xml:space="preserve"> the command line and the Vim as an editor. </w:t>
-      </w:r>
-    </w:p>
-    <w:p>
-      <w:r>
-        <w:t xml:space="preserve">The workbook provided an easy to follow guideline to learn Python and since I coded before in PHP just had to get used to the syntax and the </w:t>
+        <w:t xml:space="preserve">I am happy that we use </w:t>
       </w:r>
       <w:proofErr w:type="spellStart"/>
       <w:r>
-        <w:t>templating</w:t>
+        <w:t>GitHub</w:t>
       </w:r>
       <w:proofErr w:type="spellEnd"/>
       <w:r>
-        <w:t xml:space="preserve"> but the logic was kind of the same behind.  Although I still miss calling PHP wherever I want in the page. </w:t>
-      </w:r>
-    </w:p>
-    <w:p>
-      <w:r>
-        <w:t xml:space="preserve">SQLite was very similar to MySQL but it wouldn’t be my choice for my next project, I found that it is limited in many </w:t>
-      </w:r>
-      <w:r>
-        <w:t>ways</w:t>
-      </w:r>
-      <w:r>
-        <w:t xml:space="preserve"> and I also would like to try a </w:t>
+        <w:t xml:space="preserve"> for our coursework instead of a simple upload to Moodle. </w:t>
       </w:r>
       <w:proofErr w:type="spellStart"/>
       <w:r>
-        <w:t>NoSQL</w:t>
+        <w:t>GitHub</w:t>
       </w:r>
       <w:proofErr w:type="spellEnd"/>
       <w:r>
-        <w:t xml:space="preserve"> database system.  </w:t>
-      </w:r>
-      <w:r>
-        <w:t xml:space="preserve">The day before the hand in I noticed a bug which was related to SQLite. After few hours of research I found the answer on </w:t>
-      </w:r>
-      <w:proofErr w:type="spellStart"/>
-      <w:r>
-        <w:t>StackOverflow</w:t>
-      </w:r>
-      <w:proofErr w:type="spellEnd"/>
-      <w:r>
-        <w:t xml:space="preserve">. This website also </w:t>
-      </w:r>
-      <w:r>
-        <w:t xml:space="preserve">helped me to crack </w:t>
-      </w:r>
-      <w:r>
-        <w:t>other problems regarding python</w:t>
-      </w:r>
-      <w:r>
-        <w:t xml:space="preserve">, bootstrap and </w:t>
-      </w:r>
-      <w:proofErr w:type="spellStart"/>
-      <w:r>
-        <w:t>css</w:t>
-      </w:r>
-      <w:proofErr w:type="spellEnd"/>
-      <w:r>
-        <w:t xml:space="preserve">. </w:t>
-      </w:r>
-    </w:p>
-    <w:p>
-      <w:r>
-        <w:t xml:space="preserve">I am happy that we use </w:t>
-      </w:r>
-      <w:proofErr w:type="spellStart"/>
-      <w:r>
-        <w:t>GitHub</w:t>
-      </w:r>
-      <w:proofErr w:type="spellEnd"/>
-      <w:r>
-        <w:t xml:space="preserve"> for our coursework instead of a simple upload to Moodle. </w:t>
-      </w:r>
-      <w:proofErr w:type="spellStart"/>
-      <w:r>
-        <w:t>GitHub</w:t>
-      </w:r>
-      <w:proofErr w:type="spellEnd"/>
-      <w:r>
         <w:t xml:space="preserve"> is very popular nowadays within companies so this will at least give me the basic knowledge of how to use it. Although I had to admit I should commit more often.</w:t>
       </w:r>
     </w:p>
@@ -4486,10 +4420,7 @@
       </w:pPr>
       <w:bookmarkStart w:id="18" w:name="_Toc465260219"/>
       <w:r>
-        <w:t>R</w:t>
-      </w:r>
-      <w:r>
-        <w:t>esources</w:t>
+        <w:t>Resources</w:t>
       </w:r>
       <w:bookmarkEnd w:id="18"/>
     </w:p>
@@ -4581,10 +4512,7 @@
         <w:spacing w:after="0"/>
       </w:pPr>
       <w:r>
-        <w:t>URL</w:t>
-      </w:r>
-      <w:r>
-        <w:t xml:space="preserve">: </w:t>
+        <w:t xml:space="preserve">URL: </w:t>
       </w:r>
       <w:hyperlink r:id="rId17" w:history="1">
         <w:r>
@@ -4625,10 +4553,7 @@
         <w:spacing w:after="0" w:line="240" w:lineRule="auto"/>
       </w:pPr>
       <w:r>
-        <w:t xml:space="preserve">Type: </w:t>
-      </w:r>
-      <w:r>
-        <w:t xml:space="preserve"> Font/Special </w:t>
+        <w:t xml:space="preserve">Type:  Font/Special </w:t>
       </w:r>
       <w:proofErr w:type="spellStart"/>
       <w:r>
@@ -4693,10 +4618,7 @@
         <w:spacing w:after="0" w:line="240" w:lineRule="auto"/>
       </w:pPr>
       <w:r>
-        <w:t xml:space="preserve">Type:  </w:t>
-      </w:r>
-      <w:r>
-        <w:t>Software</w:t>
+        <w:t>Type:  Software</w:t>
       </w:r>
     </w:p>
     <w:p>
@@ -4720,10 +4642,7 @@
         <w:spacing w:after="0"/>
       </w:pPr>
       <w:r>
-        <w:t xml:space="preserve">License: </w:t>
-      </w:r>
-      <w:r>
-        <w:t>GNU</w:t>
+        <w:t>License: GNU</w:t>
       </w:r>
     </w:p>
     <w:p>
@@ -6111,512 +6030,6 @@
 </w:styles>
 </file>
 
-<file path=word/glossary/document.xml><?xml version="1.0" encoding="utf-8"?>
-<w:glossaryDocument xmlns:wpc="http://schemas.microsoft.com/office/word/2010/wordprocessingCanvas" xmlns:mc="http://schemas.openxmlformats.org/markup-compatibility/2006" xmlns:o="urn:schemas-microsoft-com:office:office" xmlns:r="http://schemas.openxmlformats.org/officeDocument/2006/relationships" xmlns:m="http://schemas.openxmlformats.org/officeDocument/2006/math" xmlns:v="urn:schemas-microsoft-com:vml" xmlns:wp14="http://schemas.microsoft.com/office/word/2010/wordprocessingDrawing" xmlns:wp="http://schemas.openxmlformats.org/drawingml/2006/wordprocessingDrawing" xmlns:w10="urn:schemas-microsoft-com:office:word" xmlns:w="http://schemas.openxmlformats.org/wordprocessingml/2006/main" xmlns:w14="http://schemas.microsoft.com/office/word/2010/wordml" xmlns:wpg="http://schemas.microsoft.com/office/word/2010/wordprocessingGroup" xmlns:wpi="http://schemas.microsoft.com/office/word/2010/wordprocessingInk" xmlns:wne="http://schemas.microsoft.com/office/word/2006/wordml" xmlns:wps="http://schemas.microsoft.com/office/word/2010/wordprocessingShape" mc:Ignorable="w14 wp14"/>
-</file>
-
-<file path=word/glossary/fontTable.xml><?xml version="1.0" encoding="utf-8"?>
-<w:fonts xmlns:mc="http://schemas.openxmlformats.org/markup-compatibility/2006" xmlns:r="http://schemas.openxmlformats.org/officeDocument/2006/relationships" xmlns:w="http://schemas.openxmlformats.org/wordprocessingml/2006/main" xmlns:w14="http://schemas.microsoft.com/office/word/2010/wordml" mc:Ignorable="w14">
-  <w:font w:name="Symbol">
-    <w:altName w:val="Symbol"/>
-    <w:panose1 w:val="05050102010706020507"/>
-    <w:charset w:val="02"/>
-    <w:family w:val="roman"/>
-    <w:pitch w:val="variable"/>
-    <w:sig w:usb0="00000000" w:usb1="10000000" w:usb2="00000000" w:usb3="00000000" w:csb0="80000000" w:csb1="00000000"/>
-  </w:font>
-  <w:font w:name="Times New Roman">
-    <w:panose1 w:val="02020603050405020304"/>
-    <w:charset w:val="00"/>
-    <w:family w:val="roman"/>
-    <w:pitch w:val="variable"/>
-    <w:sig w:usb0="E0002EFF" w:usb1="C000785B" w:usb2="00000009" w:usb3="00000000" w:csb0="000001FF" w:csb1="00000000"/>
-  </w:font>
-  <w:font w:name="Courier New">
-    <w:panose1 w:val="02070309020205020404"/>
-    <w:charset w:val="00"/>
-    <w:family w:val="modern"/>
-    <w:pitch w:val="fixed"/>
-    <w:sig w:usb0="E0002EFF" w:usb1="C0007843" w:usb2="00000009" w:usb3="00000000" w:csb0="000001FF" w:csb1="00000000"/>
-  </w:font>
-  <w:font w:name="Wingdings">
-    <w:panose1 w:val="05000000000000000000"/>
-    <w:charset w:val="02"/>
-    <w:family w:val="auto"/>
-    <w:pitch w:val="variable"/>
-    <w:sig w:usb0="00000000" w:usb1="10000000" w:usb2="00000000" w:usb3="00000000" w:csb0="80000000" w:csb1="00000000"/>
-  </w:font>
-  <w:font w:name="Calibri">
-    <w:panose1 w:val="020F0502020204030204"/>
-    <w:charset w:val="00"/>
-    <w:family w:val="swiss"/>
-    <w:pitch w:val="variable"/>
-    <w:sig w:usb0="E0002AFF" w:usb1="C000247B" w:usb2="00000009" w:usb3="00000000" w:csb0="000001FF" w:csb1="00000000"/>
-  </w:font>
-  <w:font w:name="Calibri Light">
-    <w:panose1 w:val="020F0302020204030204"/>
-    <w:charset w:val="00"/>
-    <w:family w:val="swiss"/>
-    <w:pitch w:val="variable"/>
-    <w:sig w:usb0="E0002AFF" w:usb1="C000247B" w:usb2="00000009" w:usb3="00000000" w:csb0="000001FF" w:csb1="00000000"/>
-  </w:font>
-  <w:font w:name="Tahoma">
-    <w:panose1 w:val="020B0604030504040204"/>
-    <w:charset w:val="00"/>
-    <w:family w:val="swiss"/>
-    <w:pitch w:val="variable"/>
-    <w:sig w:usb0="E1002EFF" w:usb1="C000605B" w:usb2="00000029" w:usb3="00000000" w:csb0="000101FF" w:csb1="00000000"/>
-  </w:font>
-  <w:font w:name="Century Gothic">
-    <w:altName w:val="Century Gothic"/>
-    <w:panose1 w:val="020B0502020202020204"/>
-    <w:charset w:val="00"/>
-    <w:family w:val="swiss"/>
-    <w:pitch w:val="variable"/>
-    <w:sig w:usb0="00000287" w:usb1="00000000" w:usb2="00000000" w:usb3="00000000" w:csb0="0000009F" w:csb1="00000000"/>
-  </w:font>
-  <w:font w:name="Cambria">
-    <w:panose1 w:val="02040503050406030204"/>
-    <w:charset w:val="00"/>
-    <w:family w:val="roman"/>
-    <w:pitch w:val="variable"/>
-    <w:sig w:usb0="E00002FF" w:usb1="400004FF" w:usb2="00000000" w:usb3="00000000" w:csb0="0000019F" w:csb1="00000000"/>
-  </w:font>
-</w:fonts>
-</file>
-
-<file path=word/glossary/settings.xml><?xml version="1.0" encoding="utf-8"?>
-<w:settings xmlns:mc="http://schemas.openxmlformats.org/markup-compatibility/2006" xmlns:o="urn:schemas-microsoft-com:office:office" xmlns:r="http://schemas.openxmlformats.org/officeDocument/2006/relationships" xmlns:m="http://schemas.openxmlformats.org/officeDocument/2006/math" xmlns:v="urn:schemas-microsoft-com:vml" xmlns:w10="urn:schemas-microsoft-com:office:word" xmlns:w="http://schemas.openxmlformats.org/wordprocessingml/2006/main" xmlns:w14="http://schemas.microsoft.com/office/word/2010/wordml" xmlns:sl="http://schemas.openxmlformats.org/schemaLibrary/2006/main" mc:Ignorable="w14">
-  <w:view w:val="normal"/>
-  <w:defaultTabStop w:val="720"/>
-  <w:characterSpacingControl w:val="doNotCompress"/>
-  <w:compat>
-    <w:useFELayout/>
-    <w:compatSetting w:name="compatibilityMode" w:uri="http://schemas.microsoft.com/office/word" w:val="14"/>
-    <w:compatSetting w:name="overrideTableStyleFontSizeAndJustification" w:uri="http://schemas.microsoft.com/office/word" w:val="1"/>
-    <w:compatSetting w:name="enableOpenTypeFeatures" w:uri="http://schemas.microsoft.com/office/word" w:val="1"/>
-    <w:compatSetting w:name="doNotFlipMirrorIndents" w:uri="http://schemas.microsoft.com/office/word" w:val="1"/>
-  </w:compat>
-  <w:rsids>
-    <w:rsidRoot w:val="00C42777"/>
-    <w:rsid w:val="004E6939"/>
-    <w:rsid w:val="00C42777"/>
-  </w:rsids>
-  <m:mathPr>
-    <m:mathFont m:val="Cambria Math"/>
-    <m:brkBin m:val="before"/>
-    <m:brkBinSub m:val="--"/>
-    <m:smallFrac m:val="0"/>
-    <m:dispDef/>
-    <m:lMargin m:val="0"/>
-    <m:rMargin m:val="0"/>
-    <m:defJc m:val="centerGroup"/>
-    <m:wrapIndent m:val="1440"/>
-    <m:intLim m:val="subSup"/>
-    <m:naryLim m:val="undOvr"/>
-  </m:mathPr>
-  <w:themeFontLang w:val="en-GB"/>
-  <w:clrSchemeMapping w:bg1="light1" w:t1="dark1" w:bg2="light2" w:t2="dark2" w:accent1="accent1" w:accent2="accent2" w:accent3="accent3" w:accent4="accent4" w:accent5="accent5" w:accent6="accent6" w:hyperlink="hyperlink" w:followedHyperlink="followedHyperlink"/>
-  <w:decimalSymbol w:val="."/>
-  <w:listSeparator w:val=","/>
-</w:settings>
-</file>
-
-<file path=word/glossary/styles.xml><?xml version="1.0" encoding="utf-8"?>
-<w:styles xmlns:mc="http://schemas.openxmlformats.org/markup-compatibility/2006" xmlns:r="http://schemas.openxmlformats.org/officeDocument/2006/relationships" xmlns:w="http://schemas.openxmlformats.org/wordprocessingml/2006/main" xmlns:w14="http://schemas.microsoft.com/office/word/2010/wordml" mc:Ignorable="w14">
-  <w:docDefaults>
-    <w:rPrDefault>
-      <w:rPr>
-        <w:rFonts w:asciiTheme="minorHAnsi" w:eastAsiaTheme="minorEastAsia" w:hAnsiTheme="minorHAnsi" w:cstheme="minorBidi"/>
-        <w:sz w:val="22"/>
-        <w:szCs w:val="22"/>
-        <w:lang w:val="en-GB" w:eastAsia="en-GB" w:bidi="ar-SA"/>
-      </w:rPr>
-    </w:rPrDefault>
-    <w:pPrDefault>
-      <w:pPr>
-        <w:spacing w:after="200" w:line="276" w:lineRule="auto"/>
-      </w:pPr>
-    </w:pPrDefault>
-  </w:docDefaults>
-  <w:latentStyles w:defLockedState="0" w:defUIPriority="99" w:defSemiHidden="1" w:defUnhideWhenUsed="1" w:defQFormat="0" w:count="267">
-    <w:lsdException w:name="Normal" w:semiHidden="0" w:uiPriority="0" w:unhideWhenUsed="0" w:qFormat="1"/>
-    <w:lsdException w:name="heading 1" w:semiHidden="0" w:uiPriority="9" w:unhideWhenUsed="0" w:qFormat="1"/>
-    <w:lsdException w:name="heading 2" w:uiPriority="9" w:qFormat="1"/>
-    <w:lsdException w:name="heading 3" w:uiPriority="9" w:qFormat="1"/>
-    <w:lsdException w:name="heading 4" w:uiPriority="9" w:qFormat="1"/>
-    <w:lsdException w:name="heading 5" w:uiPriority="9" w:qFormat="1"/>
-    <w:lsdException w:name="heading 6" w:uiPriority="9" w:qFormat="1"/>
-    <w:lsdException w:name="heading 7" w:uiPriority="9" w:qFormat="1"/>
-    <w:lsdException w:name="heading 8" w:uiPriority="9" w:qFormat="1"/>
-    <w:lsdException w:name="heading 9" w:uiPriority="9" w:qFormat="1"/>
-    <w:lsdException w:name="toc 1" w:uiPriority="39"/>
-    <w:lsdException w:name="toc 2" w:uiPriority="39"/>
-    <w:lsdException w:name="toc 3" w:uiPriority="39"/>
-    <w:lsdException w:name="toc 4" w:uiPriority="39"/>
-    <w:lsdException w:name="toc 5" w:uiPriority="39"/>
-    <w:lsdException w:name="toc 6" w:uiPriority="39"/>
-    <w:lsdException w:name="toc 7" w:uiPriority="39"/>
-    <w:lsdException w:name="toc 8" w:uiPriority="39"/>
-    <w:lsdException w:name="toc 9" w:uiPriority="39"/>
-    <w:lsdException w:name="caption" w:uiPriority="35" w:qFormat="1"/>
-    <w:lsdException w:name="Title" w:semiHidden="0" w:uiPriority="10" w:unhideWhenUsed="0" w:qFormat="1"/>
-    <w:lsdException w:name="Default Paragraph Font" w:uiPriority="1"/>
-    <w:lsdException w:name="Subtitle" w:semiHidden="0" w:uiPriority="11" w:unhideWhenUsed="0" w:qFormat="1"/>
-    <w:lsdException w:name="Strong" w:semiHidden="0" w:uiPriority="22" w:unhideWhenUsed="0" w:qFormat="1"/>
-    <w:lsdException w:name="Emphasis" w:semiHidden="0" w:uiPriority="20" w:unhideWhenUsed="0" w:qFormat="1"/>
-    <w:lsdException w:name="Table Grid" w:semiHidden="0" w:uiPriority="59" w:unhideWhenUsed="0"/>
-    <w:lsdException w:name="Placeholder Text" w:unhideWhenUsed="0"/>
-    <w:lsdException w:name="No Spacing" w:semiHidden="0" w:uiPriority="1" w:unhideWhenUsed="0" w:qFormat="1"/>
-    <w:lsdException w:name="Light Shading" w:semiHidden="0" w:uiPriority="60" w:unhideWhenUsed="0"/>
-    <w:lsdException w:name="Light List" w:semiHidden="0" w:uiPriority="61" w:unhideWhenUsed="0"/>
-    <w:lsdException w:name="Light Grid" w:semiHidden="0" w:uiPriority="62" w:unhideWhenUsed="0"/>
-    <w:lsdException w:name="Medium Shading 1" w:semiHidden="0" w:uiPriority="63" w:unhideWhenUsed="0"/>
-    <w:lsdException w:name="Medium Shading 2" w:semiHidden="0" w:uiPriority="64" w:unhideWhenUsed="0"/>
-    <w:lsdException w:name="Medium List 1" w:semiHidden="0" w:uiPriority="65" w:unhideWhenUsed="0"/>
-    <w:lsdException w:name="Medium List 2" w:semiHidden="0" w:uiPriority="66" w:unhideWhenUsed="0"/>
-    <w:lsdException w:name="Medium Grid 1" w:semiHidden="0" w:uiPriority="67" w:unhideWhenUsed="0"/>
-    <w:lsdException w:name="Medium Grid 2" w:semiHidden="0" w:uiPriority="68" w:unhideWhenUsed="0"/>
-    <w:lsdException w:name="Medium Grid 3" w:semiHidden="0" w:uiPriority="69" w:unhideWhenUsed="0"/>
-    <w:lsdException w:name="Dark List" w:semiHidden="0" w:uiPriority="70" w:unhideWhenUsed="0"/>
-    <w:lsdException w:name="Colorful Shading" w:semiHidden="0" w:uiPriority="71" w:unhideWhenUsed="0"/>
-    <w:lsdException w:name="Colorful List" w:semiHidden="0" w:uiPriority="72" w:unhideWhenUsed="0"/>
-    <w:lsdException w:name="Colorful Grid" w:semiHidden="0" w:uiPriority="73" w:unhideWhenUsed="0"/>
-    <w:lsdException w:name="Light Shading Accent 1" w:semiHidden="0" w:uiPriority="60" w:unhideWhenUsed="0"/>
-    <w:lsdException w:name="Light List Accent 1" w:semiHidden="0" w:uiPriority="61" w:unhideWhenUsed="0"/>
-    <w:lsdException w:name="Light Grid Accent 1" w:semiHidden="0" w:uiPriority="62" w:unhideWhenUsed="0"/>
-    <w:lsdException w:name="Medium Shading 1 Accent 1" w:semiHidden="0" w:uiPriority="63" w:unhideWhenUsed="0"/>
-    <w:lsdException w:name="Medium Shading 2 Accent 1" w:semiHidden="0" w:uiPriority="64" w:unhideWhenUsed="0"/>
-    <w:lsdException w:name="Medium List 1 Accent 1" w:semiHidden="0" w:uiPriority="65" w:unhideWhenUsed="0"/>
-    <w:lsdException w:name="Revision" w:unhideWhenUsed="0"/>
-    <w:lsdException w:name="List Paragraph" w:semiHidden="0" w:uiPriority="34" w:unhideWhenUsed="0" w:qFormat="1"/>
-    <w:lsdException w:name="Quote" w:semiHidden="0" w:uiPriority="29" w:unhideWhenUsed="0" w:qFormat="1"/>
-    <w:lsdException w:name="Intense Quote" w:semiHidden="0" w:uiPriority="30" w:unhideWhenUsed="0" w:qFormat="1"/>
-    <w:lsdException w:name="Medium List 2 Accent 1" w:semiHidden="0" w:uiPriority="66" w:unhideWhenUsed="0"/>
-    <w:lsdException w:name="Medium Grid 1 Accent 1" w:semiHidden="0" w:uiPriority="67" w:unhideWhenUsed="0"/>
-    <w:lsdException w:name="Medium Grid 2 Accent 1" w:semiHidden="0" w:uiPriority="68" w:unhideWhenUsed="0"/>
-    <w:lsdException w:name="Medium Grid 3 Accent 1" w:semiHidden="0" w:uiPriority="69" w:unhideWhenUsed="0"/>
-    <w:lsdException w:name="Dark List Accent 1" w:semiHidden="0" w:uiPriority="70" w:unhideWhenUsed="0"/>
-    <w:lsdException w:name="Colorful Shading Accent 1" w:semiHidden="0" w:uiPriority="71" w:unhideWhenUsed="0"/>
-    <w:lsdException w:name="Colorful List Accent 1" w:semiHidden="0" w:uiPriority="72" w:unhideWhenUsed="0"/>
-    <w:lsdException w:name="Colorful Grid Accent 1" w:semiHidden="0" w:uiPriority="73" w:unhideWhenUsed="0"/>
-    <w:lsdException w:name="Light Shading Accent 2" w:semiHidden="0" w:uiPriority="60" w:unhideWhenUsed="0"/>
-    <w:lsdException w:name="Light List Accent 2" w:semiHidden="0" w:uiPriority="61" w:unhideWhenUsed="0"/>
-    <w:lsdException w:name="Light Grid Accent 2" w:semiHidden="0" w:uiPriority="62" w:unhideWhenUsed="0"/>
-    <w:lsdException w:name="Medium Shading 1 Accent 2" w:semiHidden="0" w:uiPriority="63" w:unhideWhenUsed="0"/>
-    <w:lsdException w:name="Medium Shading 2 Accent 2" w:semiHidden="0" w:uiPriority="64" w:unhideWhenUsed="0"/>
-    <w:lsdException w:name="Medium List 1 Accent 2" w:semiHidden="0" w:uiPriority="65" w:unhideWhenUsed="0"/>
-    <w:lsdException w:name="Medium List 2 Accent 2" w:semiHidden="0" w:uiPriority="66" w:unhideWhenUsed="0"/>
-    <w:lsdException w:name="Medium Grid 1 Accent 2" w:semiHidden="0" w:uiPriority="67" w:unhideWhenUsed="0"/>
-    <w:lsdException w:name="Medium Grid 2 Accent 2" w:semiHidden="0" w:uiPriority="68" w:unhideWhenUsed="0"/>
-    <w:lsdException w:name="Medium Grid 3 Accent 2" w:semiHidden="0" w:uiPriority="69" w:unhideWhenUsed="0"/>
-    <w:lsdException w:name="Dark List Accent 2" w:semiHidden="0" w:uiPriority="70" w:unhideWhenUsed="0"/>
-    <w:lsdException w:name="Colorful Shading Accent 2" w:semiHidden="0" w:uiPriority="71" w:unhideWhenUsed="0"/>
-    <w:lsdException w:name="Colorful List Accent 2" w:semiHidden="0" w:uiPriority="72" w:unhideWhenUsed="0"/>
-    <w:lsdException w:name="Colorful Grid Accent 2" w:semiHidden="0" w:uiPriority="73" w:unhideWhenUsed="0"/>
-    <w:lsdException w:name="Light Shading Accent 3" w:semiHidden="0" w:uiPriority="60" w:unhideWhenUsed="0"/>
-    <w:lsdException w:name="Light List Accent 3" w:semiHidden="0" w:uiPriority="61" w:unhideWhenUsed="0"/>
-    <w:lsdException w:name="Light Grid Accent 3" w:semiHidden="0" w:uiPriority="62" w:unhideWhenUsed="0"/>
-    <w:lsdException w:name="Medium Shading 1 Accent 3" w:semiHidden="0" w:uiPriority="63" w:unhideWhenUsed="0"/>
-    <w:lsdException w:name="Medium Shading 2 Accent 3" w:semiHidden="0" w:uiPriority="64" w:unhideWhenUsed="0"/>
-    <w:lsdException w:name="Medium List 1 Accent 3" w:semiHidden="0" w:uiPriority="65" w:unhideWhenUsed="0"/>
-    <w:lsdException w:name="Medium List 2 Accent 3" w:semiHidden="0" w:uiPriority="66" w:unhideWhenUsed="0"/>
-    <w:lsdException w:name="Medium Grid 1 Accent 3" w:semiHidden="0" w:uiPriority="67" w:unhideWhenUsed="0"/>
-    <w:lsdException w:name="Medium Grid 2 Accent 3" w:semiHidden="0" w:uiPriority="68" w:unhideWhenUsed="0"/>
-    <w:lsdException w:name="Medium Grid 3 Accent 3" w:semiHidden="0" w:uiPriority="69" w:unhideWhenUsed="0"/>
-    <w:lsdException w:name="Dark List Accent 3" w:semiHidden="0" w:uiPriority="70" w:unhideWhenUsed="0"/>
-    <w:lsdException w:name="Colorful Shading Accent 3" w:semiHidden="0" w:uiPriority="71" w:unhideWhenUsed="0"/>
-    <w:lsdException w:name="Colorful List Accent 3" w:semiHidden="0" w:uiPriority="72" w:unhideWhenUsed="0"/>
-    <w:lsdException w:name="Colorful Grid Accent 3" w:semiHidden="0" w:uiPriority="73" w:unhideWhenUsed="0"/>
-    <w:lsdException w:name="Light Shading Accent 4" w:semiHidden="0" w:uiPriority="60" w:unhideWhenUsed="0"/>
-    <w:lsdException w:name="Light List Accent 4" w:semiHidden="0" w:uiPriority="61" w:unhideWhenUsed="0"/>
-    <w:lsdException w:name="Light Grid Accent 4" w:semiHidden="0" w:uiPriority="62" w:unhideWhenUsed="0"/>
-    <w:lsdException w:name="Medium Shading 1 Accent 4" w:semiHidden="0" w:uiPriority="63" w:unhideWhenUsed="0"/>
-    <w:lsdException w:name="Medium Shading 2 Accent 4" w:semiHidden="0" w:uiPriority="64" w:unhideWhenUsed="0"/>
-    <w:lsdException w:name="Medium List 1 Accent 4" w:semiHidden="0" w:uiPriority="65" w:unhideWhenUsed="0"/>
-    <w:lsdException w:name="Medium List 2 Accent 4" w:semiHidden="0" w:uiPriority="66" w:unhideWhenUsed="0"/>
-    <w:lsdException w:name="Medium Grid 1 Accent 4" w:semiHidden="0" w:uiPriority="67" w:unhideWhenUsed="0"/>
-    <w:lsdException w:name="Medium Grid 2 Accent 4" w:semiHidden="0" w:uiPriority="68" w:unhideWhenUsed="0"/>
-    <w:lsdException w:name="Medium Grid 3 Accent 4" w:semiHidden="0" w:uiPriority="69" w:unhideWhenUsed="0"/>
-    <w:lsdException w:name="Dark List Accent 4" w:semiHidden="0" w:uiPriority="70" w:unhideWhenUsed="0"/>
-    <w:lsdException w:name="Colorful Shading Accent 4" w:semiHidden="0" w:uiPriority="71" w:unhideWhenUsed="0"/>
-    <w:lsdException w:name="Colorful List Accent 4" w:semiHidden="0" w:uiPriority="72" w:unhideWhenUsed="0"/>
-    <w:lsdException w:name="Colorful Grid Accent 4" w:semiHidden="0" w:uiPriority="73" w:unhideWhenUsed="0"/>
-    <w:lsdException w:name="Light Shading Accent 5" w:semiHidden="0" w:uiPriority="60" w:unhideWhenUsed="0"/>
-    <w:lsdException w:name="Light List Accent 5" w:semiHidden="0" w:uiPriority="61" w:unhideWhenUsed="0"/>
-    <w:lsdException w:name="Light Grid Accent 5" w:semiHidden="0" w:uiPriority="62" w:unhideWhenUsed="0"/>
-    <w:lsdException w:name="Medium Shading 1 Accent 5" w:semiHidden="0" w:uiPriority="63" w:unhideWhenUsed="0"/>
-    <w:lsdException w:name="Medium Shading 2 Accent 5" w:semiHidden="0" w:uiPriority="64" w:unhideWhenUsed="0"/>
-    <w:lsdException w:name="Medium List 1 Accent 5" w:semiHidden="0" w:uiPriority="65" w:unhideWhenUsed="0"/>
-    <w:lsdException w:name="Medium List 2 Accent 5" w:semiHidden="0" w:uiPriority="66" w:unhideWhenUsed="0"/>
-    <w:lsdException w:name="Medium Grid 1 Accent 5" w:semiHidden="0" w:uiPriority="67" w:unhideWhenUsed="0"/>
-    <w:lsdException w:name="Medium Grid 2 Accent 5" w:semiHidden="0" w:uiPriority="68" w:unhideWhenUsed="0"/>
-    <w:lsdException w:name="Medium Grid 3 Accent 5" w:semiHidden="0" w:uiPriority="69" w:unhideWhenUsed="0"/>
-    <w:lsdException w:name="Dark List Accent 5" w:semiHidden="0" w:uiPriority="70" w:unhideWhenUsed="0"/>
-    <w:lsdException w:name="Colorful Shading Accent 5" w:semiHidden="0" w:uiPriority="71" w:unhideWhenUsed="0"/>
-    <w:lsdException w:name="Colorful List Accent 5" w:semiHidden="0" w:uiPriority="72" w:unhideWhenUsed="0"/>
-    <w:lsdException w:name="Colorful Grid Accent 5" w:semiHidden="0" w:uiPriority="73" w:unhideWhenUsed="0"/>
-    <w:lsdException w:name="Light Shading Accent 6" w:semiHidden="0" w:uiPriority="60" w:unhideWhenUsed="0"/>
-    <w:lsdException w:name="Light List Accent 6" w:semiHidden="0" w:uiPriority="61" w:unhideWhenUsed="0"/>
-    <w:lsdException w:name="Light Grid Accent 6" w:semiHidden="0" w:uiPriority="62" w:unhideWhenUsed="0"/>
-    <w:lsdException w:name="Medium Shading 1 Accent 6" w:semiHidden="0" w:uiPriority="63" w:unhideWhenUsed="0"/>
-    <w:lsdException w:name="Medium Shading 2 Accent 6" w:semiHidden="0" w:uiPriority="64" w:unhideWhenUsed="0"/>
-    <w:lsdException w:name="Medium List 1 Accent 6" w:semiHidden="0" w:uiPriority="65" w:unhideWhenUsed="0"/>
-    <w:lsdException w:name="Medium List 2 Accent 6" w:semiHidden="0" w:uiPriority="66" w:unhideWhenUsed="0"/>
-    <w:lsdException w:name="Medium Grid 1 Accent 6" w:semiHidden="0" w:uiPriority="67" w:unhideWhenUsed="0"/>
-    <w:lsdException w:name="Medium Grid 2 Accent 6" w:semiHidden="0" w:uiPriority="68" w:unhideWhenUsed="0"/>
-    <w:lsdException w:name="Medium Grid 3 Accent 6" w:semiHidden="0" w:uiPriority="69" w:unhideWhenUsed="0"/>
-    <w:lsdException w:name="Dark List Accent 6" w:semiHidden="0" w:uiPriority="70" w:unhideWhenUsed="0"/>
-    <w:lsdException w:name="Colorful Shading Accent 6" w:semiHidden="0" w:uiPriority="71" w:unhideWhenUsed="0"/>
-    <w:lsdException w:name="Colorful List Accent 6" w:semiHidden="0" w:uiPriority="72" w:unhideWhenUsed="0"/>
-    <w:lsdException w:name="Colorful Grid Accent 6" w:semiHidden="0" w:uiPriority="73" w:unhideWhenUsed="0"/>
-    <w:lsdException w:name="Subtle Emphasis" w:semiHidden="0" w:uiPriority="19" w:unhideWhenUsed="0" w:qFormat="1"/>
-    <w:lsdException w:name="Intense Emphasis" w:semiHidden="0" w:uiPriority="21" w:unhideWhenUsed="0" w:qFormat="1"/>
-    <w:lsdException w:name="Subtle Reference" w:semiHidden="0" w:uiPriority="31" w:unhideWhenUsed="0" w:qFormat="1"/>
-    <w:lsdException w:name="Intense Reference" w:semiHidden="0" w:uiPriority="32" w:unhideWhenUsed="0" w:qFormat="1"/>
-    <w:lsdException w:name="Book Title" w:semiHidden="0" w:uiPriority="33" w:unhideWhenUsed="0" w:qFormat="1"/>
-    <w:lsdException w:name="Bibliography" w:uiPriority="37"/>
-    <w:lsdException w:name="TOC Heading" w:uiPriority="39" w:qFormat="1"/>
-  </w:latentStyles>
-  <w:style w:type="paragraph" w:default="1" w:styleId="Normal">
-    <w:name w:val="Normal"/>
-    <w:qFormat/>
-  </w:style>
-  <w:style w:type="character" w:default="1" w:styleId="DefaultParagraphFont">
-    <w:name w:val="Default Paragraph Font"/>
-    <w:uiPriority w:val="1"/>
-    <w:semiHidden/>
-    <w:unhideWhenUsed/>
-  </w:style>
-  <w:style w:type="table" w:default="1" w:styleId="TableNormal">
-    <w:name w:val="Normal Table"/>
-    <w:uiPriority w:val="99"/>
-    <w:semiHidden/>
-    <w:unhideWhenUsed/>
-    <w:tblPr>
-      <w:tblInd w:w="0" w:type="dxa"/>
-      <w:tblCellMar>
-        <w:top w:w="0" w:type="dxa"/>
-        <w:left w:w="108" w:type="dxa"/>
-        <w:bottom w:w="0" w:type="dxa"/>
-        <w:right w:w="108" w:type="dxa"/>
-      </w:tblCellMar>
-    </w:tblPr>
-  </w:style>
-  <w:style w:type="numbering" w:default="1" w:styleId="NoList">
-    <w:name w:val="No List"/>
-    <w:uiPriority w:val="99"/>
-    <w:semiHidden/>
-    <w:unhideWhenUsed/>
-  </w:style>
-  <w:style w:type="paragraph" w:customStyle="1" w:styleId="F0A27BE9B19549DEB40FC3B40B9E8CE4">
-    <w:name w:val="F0A27BE9B19549DEB40FC3B40B9E8CE4"/>
-    <w:rsid w:val="00C42777"/>
-  </w:style>
-</w:styles>
-</file>
-
-<file path=word/glossary/stylesWithEffects.xml><?xml version="1.0" encoding="utf-8"?>
-<w:styles xmlns:wpc="http://schemas.microsoft.com/office/word/2010/wordprocessingCanvas" xmlns:mc="http://schemas.openxmlformats.org/markup-compatibility/2006" xmlns:o="urn:schemas-microsoft-com:office:office" xmlns:r="http://schemas.openxmlformats.org/officeDocument/2006/relationships" xmlns:m="http://schemas.openxmlformats.org/officeDocument/2006/math" xmlns:v="urn:schemas-microsoft-com:vml" xmlns:wp14="http://schemas.microsoft.com/office/word/2010/wordprocessingDrawing" xmlns:wp="http://schemas.openxmlformats.org/drawingml/2006/wordprocessingDrawing" xmlns:w10="urn:schemas-microsoft-com:office:word" xmlns:w="http://schemas.openxmlformats.org/wordprocessingml/2006/main" xmlns:w14="http://schemas.microsoft.com/office/word/2010/wordml" xmlns:wpg="http://schemas.microsoft.com/office/word/2010/wordprocessingGroup" xmlns:wpi="http://schemas.microsoft.com/office/word/2010/wordprocessingInk" xmlns:wne="http://schemas.microsoft.com/office/word/2006/wordml" xmlns:wps="http://schemas.microsoft.com/office/word/2010/wordprocessingShape" mc:Ignorable="w14 wp14">
-  <w:docDefaults>
-    <w:rPrDefault>
-      <w:rPr>
-        <w:rFonts w:asciiTheme="minorHAnsi" w:eastAsiaTheme="minorEastAsia" w:hAnsiTheme="minorHAnsi" w:cstheme="minorBidi"/>
-        <w:sz w:val="22"/>
-        <w:szCs w:val="22"/>
-        <w:lang w:val="en-GB" w:eastAsia="en-GB" w:bidi="ar-SA"/>
-      </w:rPr>
-    </w:rPrDefault>
-    <w:pPrDefault>
-      <w:pPr>
-        <w:spacing w:after="200" w:line="276" w:lineRule="auto"/>
-      </w:pPr>
-    </w:pPrDefault>
-  </w:docDefaults>
-  <w:latentStyles w:defLockedState="0" w:defUIPriority="99" w:defSemiHidden="1" w:defUnhideWhenUsed="1" w:defQFormat="0" w:count="267">
-    <w:lsdException w:name="Normal" w:semiHidden="0" w:uiPriority="0" w:unhideWhenUsed="0" w:qFormat="1"/>
-    <w:lsdException w:name="heading 1" w:semiHidden="0" w:uiPriority="9" w:unhideWhenUsed="0" w:qFormat="1"/>
-    <w:lsdException w:name="heading 2" w:uiPriority="9" w:qFormat="1"/>
-    <w:lsdException w:name="heading 3" w:uiPriority="9" w:qFormat="1"/>
-    <w:lsdException w:name="heading 4" w:uiPriority="9" w:qFormat="1"/>
-    <w:lsdException w:name="heading 5" w:uiPriority="9" w:qFormat="1"/>
-    <w:lsdException w:name="heading 6" w:uiPriority="9" w:qFormat="1"/>
-    <w:lsdException w:name="heading 7" w:uiPriority="9" w:qFormat="1"/>
-    <w:lsdException w:name="heading 8" w:uiPriority="9" w:qFormat="1"/>
-    <w:lsdException w:name="heading 9" w:uiPriority="9" w:qFormat="1"/>
-    <w:lsdException w:name="toc 1" w:uiPriority="39"/>
-    <w:lsdException w:name="toc 2" w:uiPriority="39"/>
-    <w:lsdException w:name="toc 3" w:uiPriority="39"/>
-    <w:lsdException w:name="toc 4" w:uiPriority="39"/>
-    <w:lsdException w:name="toc 5" w:uiPriority="39"/>
-    <w:lsdException w:name="toc 6" w:uiPriority="39"/>
-    <w:lsdException w:name="toc 7" w:uiPriority="39"/>
-    <w:lsdException w:name="toc 8" w:uiPriority="39"/>
-    <w:lsdException w:name="toc 9" w:uiPriority="39"/>
-    <w:lsdException w:name="caption" w:uiPriority="35" w:qFormat="1"/>
-    <w:lsdException w:name="Title" w:semiHidden="0" w:uiPriority="10" w:unhideWhenUsed="0" w:qFormat="1"/>
-    <w:lsdException w:name="Default Paragraph Font" w:uiPriority="1"/>
-    <w:lsdException w:name="Subtitle" w:semiHidden="0" w:uiPriority="11" w:unhideWhenUsed="0" w:qFormat="1"/>
-    <w:lsdException w:name="Strong" w:semiHidden="0" w:uiPriority="22" w:unhideWhenUsed="0" w:qFormat="1"/>
-    <w:lsdException w:name="Emphasis" w:semiHidden="0" w:uiPriority="20" w:unhideWhenUsed="0" w:qFormat="1"/>
-    <w:lsdException w:name="Table Grid" w:semiHidden="0" w:uiPriority="59" w:unhideWhenUsed="0"/>
-    <w:lsdException w:name="Placeholder Text" w:unhideWhenUsed="0"/>
-    <w:lsdException w:name="No Spacing" w:semiHidden="0" w:uiPriority="1" w:unhideWhenUsed="0" w:qFormat="1"/>
-    <w:lsdException w:name="Light Shading" w:semiHidden="0" w:uiPriority="60" w:unhideWhenUsed="0"/>
-    <w:lsdException w:name="Light List" w:semiHidden="0" w:uiPriority="61" w:unhideWhenUsed="0"/>
-    <w:lsdException w:name="Light Grid" w:semiHidden="0" w:uiPriority="62" w:unhideWhenUsed="0"/>
-    <w:lsdException w:name="Medium Shading 1" w:semiHidden="0" w:uiPriority="63" w:unhideWhenUsed="0"/>
-    <w:lsdException w:name="Medium Shading 2" w:semiHidden="0" w:uiPriority="64" w:unhideWhenUsed="0"/>
-    <w:lsdException w:name="Medium List 1" w:semiHidden="0" w:uiPriority="65" w:unhideWhenUsed="0"/>
-    <w:lsdException w:name="Medium List 2" w:semiHidden="0" w:uiPriority="66" w:unhideWhenUsed="0"/>
-    <w:lsdException w:name="Medium Grid 1" w:semiHidden="0" w:uiPriority="67" w:unhideWhenUsed="0"/>
-    <w:lsdException w:name="Medium Grid 2" w:semiHidden="0" w:uiPriority="68" w:unhideWhenUsed="0"/>
-    <w:lsdException w:name="Medium Grid 3" w:semiHidden="0" w:uiPriority="69" w:unhideWhenUsed="0"/>
-    <w:lsdException w:name="Dark List" w:semiHidden="0" w:uiPriority="70" w:unhideWhenUsed="0"/>
-    <w:lsdException w:name="Colorful Shading" w:semiHidden="0" w:uiPriority="71" w:unhideWhenUsed="0"/>
-    <w:lsdException w:name="Colorful List" w:semiHidden="0" w:uiPriority="72" w:unhideWhenUsed="0"/>
-    <w:lsdException w:name="Colorful Grid" w:semiHidden="0" w:uiPriority="73" w:unhideWhenUsed="0"/>
-    <w:lsdException w:name="Light Shading Accent 1" w:semiHidden="0" w:uiPriority="60" w:unhideWhenUsed="0"/>
-    <w:lsdException w:name="Light List Accent 1" w:semiHidden="0" w:uiPriority="61" w:unhideWhenUsed="0"/>
-    <w:lsdException w:name="Light Grid Accent 1" w:semiHidden="0" w:uiPriority="62" w:unhideWhenUsed="0"/>
-    <w:lsdException w:name="Medium Shading 1 Accent 1" w:semiHidden="0" w:uiPriority="63" w:unhideWhenUsed="0"/>
-    <w:lsdException w:name="Medium Shading 2 Accent 1" w:semiHidden="0" w:uiPriority="64" w:unhideWhenUsed="0"/>
-    <w:lsdException w:name="Medium List 1 Accent 1" w:semiHidden="0" w:uiPriority="65" w:unhideWhenUsed="0"/>
-    <w:lsdException w:name="Revision" w:unhideWhenUsed="0"/>
-    <w:lsdException w:name="List Paragraph" w:semiHidden="0" w:uiPriority="34" w:unhideWhenUsed="0" w:qFormat="1"/>
-    <w:lsdException w:name="Quote" w:semiHidden="0" w:uiPriority="29" w:unhideWhenUsed="0" w:qFormat="1"/>
-    <w:lsdException w:name="Intense Quote" w:semiHidden="0" w:uiPriority="30" w:unhideWhenUsed="0" w:qFormat="1"/>
-    <w:lsdException w:name="Medium List 2 Accent 1" w:semiHidden="0" w:uiPriority="66" w:unhideWhenUsed="0"/>
-    <w:lsdException w:name="Medium Grid 1 Accent 1" w:semiHidden="0" w:uiPriority="67" w:unhideWhenUsed="0"/>
-    <w:lsdException w:name="Medium Grid 2 Accent 1" w:semiHidden="0" w:uiPriority="68" w:unhideWhenUsed="0"/>
-    <w:lsdException w:name="Medium Grid 3 Accent 1" w:semiHidden="0" w:uiPriority="69" w:unhideWhenUsed="0"/>
-    <w:lsdException w:name="Dark List Accent 1" w:semiHidden="0" w:uiPriority="70" w:unhideWhenUsed="0"/>
-    <w:lsdException w:name="Colorful Shading Accent 1" w:semiHidden="0" w:uiPriority="71" w:unhideWhenUsed="0"/>
-    <w:lsdException w:name="Colorful List Accent 1" w:semiHidden="0" w:uiPriority="72" w:unhideWhenUsed="0"/>
-    <w:lsdException w:name="Colorful Grid Accent 1" w:semiHidden="0" w:uiPriority="73" w:unhideWhenUsed="0"/>
-    <w:lsdException w:name="Light Shading Accent 2" w:semiHidden="0" w:uiPriority="60" w:unhideWhenUsed="0"/>
-    <w:lsdException w:name="Light List Accent 2" w:semiHidden="0" w:uiPriority="61" w:unhideWhenUsed="0"/>
-    <w:lsdException w:name="Light Grid Accent 2" w:semiHidden="0" w:uiPriority="62" w:unhideWhenUsed="0"/>
-    <w:lsdException w:name="Medium Shading 1 Accent 2" w:semiHidden="0" w:uiPriority="63" w:unhideWhenUsed="0"/>
-    <w:lsdException w:name="Medium Shading 2 Accent 2" w:semiHidden="0" w:uiPriority="64" w:unhideWhenUsed="0"/>
-    <w:lsdException w:name="Medium List 1 Accent 2" w:semiHidden="0" w:uiPriority="65" w:unhideWhenUsed="0"/>
-    <w:lsdException w:name="Medium List 2 Accent 2" w:semiHidden="0" w:uiPriority="66" w:unhideWhenUsed="0"/>
-    <w:lsdException w:name="Medium Grid 1 Accent 2" w:semiHidden="0" w:uiPriority="67" w:unhideWhenUsed="0"/>
-    <w:lsdException w:name="Medium Grid 2 Accent 2" w:semiHidden="0" w:uiPriority="68" w:unhideWhenUsed="0"/>
-    <w:lsdException w:name="Medium Grid 3 Accent 2" w:semiHidden="0" w:uiPriority="69" w:unhideWhenUsed="0"/>
-    <w:lsdException w:name="Dark List Accent 2" w:semiHidden="0" w:uiPriority="70" w:unhideWhenUsed="0"/>
-    <w:lsdException w:name="Colorful Shading Accent 2" w:semiHidden="0" w:uiPriority="71" w:unhideWhenUsed="0"/>
-    <w:lsdException w:name="Colorful List Accent 2" w:semiHidden="0" w:uiPriority="72" w:unhideWhenUsed="0"/>
-    <w:lsdException w:name="Colorful Grid Accent 2" w:semiHidden="0" w:uiPriority="73" w:unhideWhenUsed="0"/>
-    <w:lsdException w:name="Light Shading Accent 3" w:semiHidden="0" w:uiPriority="60" w:unhideWhenUsed="0"/>
-    <w:lsdException w:name="Light List Accent 3" w:semiHidden="0" w:uiPriority="61" w:unhideWhenUsed="0"/>
-    <w:lsdException w:name="Light Grid Accent 3" w:semiHidden="0" w:uiPriority="62" w:unhideWhenUsed="0"/>
-    <w:lsdException w:name="Medium Shading 1 Accent 3" w:semiHidden="0" w:uiPriority="63" w:unhideWhenUsed="0"/>
-    <w:lsdException w:name="Medium Shading 2 Accent 3" w:semiHidden="0" w:uiPriority="64" w:unhideWhenUsed="0"/>
-    <w:lsdException w:name="Medium List 1 Accent 3" w:semiHidden="0" w:uiPriority="65" w:unhideWhenUsed="0"/>
-    <w:lsdException w:name="Medium List 2 Accent 3" w:semiHidden="0" w:uiPriority="66" w:unhideWhenUsed="0"/>
-    <w:lsdException w:name="Medium Grid 1 Accent 3" w:semiHidden="0" w:uiPriority="67" w:unhideWhenUsed="0"/>
-    <w:lsdException w:name="Medium Grid 2 Accent 3" w:semiHidden="0" w:uiPriority="68" w:unhideWhenUsed="0"/>
-    <w:lsdException w:name="Medium Grid 3 Accent 3" w:semiHidden="0" w:uiPriority="69" w:unhideWhenUsed="0"/>
-    <w:lsdException w:name="Dark List Accent 3" w:semiHidden="0" w:uiPriority="70" w:unhideWhenUsed="0"/>
-    <w:lsdException w:name="Colorful Shading Accent 3" w:semiHidden="0" w:uiPriority="71" w:unhideWhenUsed="0"/>
-    <w:lsdException w:name="Colorful List Accent 3" w:semiHidden="0" w:uiPriority="72" w:unhideWhenUsed="0"/>
-    <w:lsdException w:name="Colorful Grid Accent 3" w:semiHidden="0" w:uiPriority="73" w:unhideWhenUsed="0"/>
-    <w:lsdException w:name="Light Shading Accent 4" w:semiHidden="0" w:uiPriority="60" w:unhideWhenUsed="0"/>
-    <w:lsdException w:name="Light List Accent 4" w:semiHidden="0" w:uiPriority="61" w:unhideWhenUsed="0"/>
-    <w:lsdException w:name="Light Grid Accent 4" w:semiHidden="0" w:uiPriority="62" w:unhideWhenUsed="0"/>
-    <w:lsdException w:name="Medium Shading 1 Accent 4" w:semiHidden="0" w:uiPriority="63" w:unhideWhenUsed="0"/>
-    <w:lsdException w:name="Medium Shading 2 Accent 4" w:semiHidden="0" w:uiPriority="64" w:unhideWhenUsed="0"/>
-    <w:lsdException w:name="Medium List 1 Accent 4" w:semiHidden="0" w:uiPriority="65" w:unhideWhenUsed="0"/>
-    <w:lsdException w:name="Medium List 2 Accent 4" w:semiHidden="0" w:uiPriority="66" w:unhideWhenUsed="0"/>
-    <w:lsdException w:name="Medium Grid 1 Accent 4" w:semiHidden="0" w:uiPriority="67" w:unhideWhenUsed="0"/>
-    <w:lsdException w:name="Medium Grid 2 Accent 4" w:semiHidden="0" w:uiPriority="68" w:unhideWhenUsed="0"/>
-    <w:lsdException w:name="Medium Grid 3 Accent 4" w:semiHidden="0" w:uiPriority="69" w:unhideWhenUsed="0"/>
-    <w:lsdException w:name="Dark List Accent 4" w:semiHidden="0" w:uiPriority="70" w:unhideWhenUsed="0"/>
-    <w:lsdException w:name="Colorful Shading Accent 4" w:semiHidden="0" w:uiPriority="71" w:unhideWhenUsed="0"/>
-    <w:lsdException w:name="Colorful List Accent 4" w:semiHidden="0" w:uiPriority="72" w:unhideWhenUsed="0"/>
-    <w:lsdException w:name="Colorful Grid Accent 4" w:semiHidden="0" w:uiPriority="73" w:unhideWhenUsed="0"/>
-    <w:lsdException w:name="Light Shading Accent 5" w:semiHidden="0" w:uiPriority="60" w:unhideWhenUsed="0"/>
-    <w:lsdException w:name="Light List Accent 5" w:semiHidden="0" w:uiPriority="61" w:unhideWhenUsed="0"/>
-    <w:lsdException w:name="Light Grid Accent 5" w:semiHidden="0" w:uiPriority="62" w:unhideWhenUsed="0"/>
-    <w:lsdException w:name="Medium Shading 1 Accent 5" w:semiHidden="0" w:uiPriority="63" w:unhideWhenUsed="0"/>
-    <w:lsdException w:name="Medium Shading 2 Accent 5" w:semiHidden="0" w:uiPriority="64" w:unhideWhenUsed="0"/>
-    <w:lsdException w:name="Medium List 1 Accent 5" w:semiHidden="0" w:uiPriority="65" w:unhideWhenUsed="0"/>
-    <w:lsdException w:name="Medium List 2 Accent 5" w:semiHidden="0" w:uiPriority="66" w:unhideWhenUsed="0"/>
-    <w:lsdException w:name="Medium Grid 1 Accent 5" w:semiHidden="0" w:uiPriority="67" w:unhideWhenUsed="0"/>
-    <w:lsdException w:name="Medium Grid 2 Accent 5" w:semiHidden="0" w:uiPriority="68" w:unhideWhenUsed="0"/>
-    <w:lsdException w:name="Medium Grid 3 Accent 5" w:semiHidden="0" w:uiPriority="69" w:unhideWhenUsed="0"/>
-    <w:lsdException w:name="Dark List Accent 5" w:semiHidden="0" w:uiPriority="70" w:unhideWhenUsed="0"/>
-    <w:lsdException w:name="Colorful Shading Accent 5" w:semiHidden="0" w:uiPriority="71" w:unhideWhenUsed="0"/>
-    <w:lsdException w:name="Colorful List Accent 5" w:semiHidden="0" w:uiPriority="72" w:unhideWhenUsed="0"/>
-    <w:lsdException w:name="Colorful Grid Accent 5" w:semiHidden="0" w:uiPriority="73" w:unhideWhenUsed="0"/>
-    <w:lsdException w:name="Light Shading Accent 6" w:semiHidden="0" w:uiPriority="60" w:unhideWhenUsed="0"/>
-    <w:lsdException w:name="Light List Accent 6" w:semiHidden="0" w:uiPriority="61" w:unhideWhenUsed="0"/>
-    <w:lsdException w:name="Light Grid Accent 6" w:semiHidden="0" w:uiPriority="62" w:unhideWhenUsed="0"/>
-    <w:lsdException w:name="Medium Shading 1 Accent 6" w:semiHidden="0" w:uiPriority="63" w:unhideWhenUsed="0"/>
-    <w:lsdException w:name="Medium Shading 2 Accent 6" w:semiHidden="0" w:uiPriority="64" w:unhideWhenUsed="0"/>
-    <w:lsdException w:name="Medium List 1 Accent 6" w:semiHidden="0" w:uiPriority="65" w:unhideWhenUsed="0"/>
-    <w:lsdException w:name="Medium List 2 Accent 6" w:semiHidden="0" w:uiPriority="66" w:unhideWhenUsed="0"/>
-    <w:lsdException w:name="Medium Grid 1 Accent 6" w:semiHidden="0" w:uiPriority="67" w:unhideWhenUsed="0"/>
-    <w:lsdException w:name="Medium Grid 2 Accent 6" w:semiHidden="0" w:uiPriority="68" w:unhideWhenUsed="0"/>
-    <w:lsdException w:name="Medium Grid 3 Accent 6" w:semiHidden="0" w:uiPriority="69" w:unhideWhenUsed="0"/>
-    <w:lsdException w:name="Dark List Accent 6" w:semiHidden="0" w:uiPriority="70" w:unhideWhenUsed="0"/>
-    <w:lsdException w:name="Colorful Shading Accent 6" w:semiHidden="0" w:uiPriority="71" w:unhideWhenUsed="0"/>
-    <w:lsdException w:name="Colorful List Accent 6" w:semiHidden="0" w:uiPriority="72" w:unhideWhenUsed="0"/>
-    <w:lsdException w:name="Colorful Grid Accent 6" w:semiHidden="0" w:uiPriority="73" w:unhideWhenUsed="0"/>
-    <w:lsdException w:name="Subtle Emphasis" w:semiHidden="0" w:uiPriority="19" w:unhideWhenUsed="0" w:qFormat="1"/>
-    <w:lsdException w:name="Intense Emphasis" w:semiHidden="0" w:uiPriority="21" w:unhideWhenUsed="0" w:qFormat="1"/>
-    <w:lsdException w:name="Subtle Reference" w:semiHidden="0" w:uiPriority="31" w:unhideWhenUsed="0" w:qFormat="1"/>
-    <w:lsdException w:name="Intense Reference" w:semiHidden="0" w:uiPriority="32" w:unhideWhenUsed="0" w:qFormat="1"/>
-    <w:lsdException w:name="Book Title" w:semiHidden="0" w:uiPriority="33" w:unhideWhenUsed="0" w:qFormat="1"/>
-    <w:lsdException w:name="Bibliography" w:uiPriority="37"/>
-    <w:lsdException w:name="TOC Heading" w:uiPriority="39" w:qFormat="1"/>
-  </w:latentStyles>
-  <w:style w:type="paragraph" w:default="1" w:styleId="Normal">
-    <w:name w:val="Normal"/>
-    <w:qFormat/>
-  </w:style>
-  <w:style w:type="character" w:default="1" w:styleId="DefaultParagraphFont">
-    <w:name w:val="Default Paragraph Font"/>
-    <w:uiPriority w:val="1"/>
-    <w:semiHidden/>
-    <w:unhideWhenUsed/>
-  </w:style>
-  <w:style w:type="table" w:default="1" w:styleId="TableNormal">
-    <w:name w:val="Normal Table"/>
-    <w:uiPriority w:val="99"/>
-    <w:semiHidden/>
-    <w:unhideWhenUsed/>
-    <w:tblPr>
-      <w:tblInd w:w="0" w:type="dxa"/>
-      <w:tblCellMar>
-        <w:top w:w="0" w:type="dxa"/>
-        <w:left w:w="108" w:type="dxa"/>
-        <w:bottom w:w="0" w:type="dxa"/>
-        <w:right w:w="108" w:type="dxa"/>
-      </w:tblCellMar>
-    </w:tblPr>
-  </w:style>
-  <w:style w:type="numbering" w:default="1" w:styleId="NoList">
-    <w:name w:val="No List"/>
-    <w:uiPriority w:val="99"/>
-    <w:semiHidden/>
-    <w:unhideWhenUsed/>
-  </w:style>
-  <w:style w:type="paragraph" w:customStyle="1" w:styleId="F0A27BE9B19549DEB40FC3B40B9E8CE4">
-    <w:name w:val="F0A27BE9B19549DEB40FC3B40B9E8CE4"/>
-    <w:rsid w:val="00C42777"/>
-  </w:style>
-</w:styles>
-</file>
-
-<file path=word/glossary/webSettings.xml><?xml version="1.0" encoding="utf-8"?>
-<w:webSettings xmlns:mc="http://schemas.openxmlformats.org/markup-compatibility/2006" xmlns:r="http://schemas.openxmlformats.org/officeDocument/2006/relationships" xmlns:w="http://schemas.openxmlformats.org/wordprocessingml/2006/main" xmlns:w14="http://schemas.microsoft.com/office/word/2010/wordml" mc:Ignorable="w14">
-  <w:optimizeForBrowser/>
-  <w:allowPNG/>
-</w:webSettings>
-</file>
-
 <file path=word/theme/theme1.xml><?xml version="1.0" encoding="utf-8"?>
 <a:theme xmlns:a="http://schemas.openxmlformats.org/drawingml/2006/main" name="Office Theme">
   <a:themeElements>
@@ -6872,7 +6285,7 @@
   <a:extraClrSchemeLst/>
   <a:extLst>
     <a:ext uri="{05A4C25C-085E-4340-85A3-A5531E510DB2}">
-      <thm15:themeFamily xmlns="" xmlns:thm15="http://schemas.microsoft.com/office/thememl/2012/main" name="Office Theme" id="{62F939B6-93AF-4DB8-9C6B-D6C7DFDC589F}" vid="{4A3C46E8-61CC-4603-A589-7422A47A8E4A}"/>
+      <thm15:themeFamily xmlns:thm15="http://schemas.microsoft.com/office/thememl/2012/main" xmlns="" name="Office Theme" id="{62F939B6-93AF-4DB8-9C6B-D6C7DFDC589F}" vid="{4A3C46E8-61CC-4603-A589-7422A47A8E4A}"/>
     </a:ext>
   </a:extLst>
 </a:theme>
@@ -6902,7 +6315,7 @@
 </file>
 
 <file path=customXml/itemProps2.xml><?xml version="1.0" encoding="utf-8"?>
-<ds:datastoreItem xmlns:ds="http://schemas.openxmlformats.org/officeDocument/2006/customXml" ds:itemID="{7B14C413-57BC-4E98-AC1C-1E898B081EB0}">
+<ds:datastoreItem xmlns:ds="http://schemas.openxmlformats.org/officeDocument/2006/customXml" ds:itemID="{FA54A0CF-E98A-4480-B402-E16BFAB45827}">
   <ds:schemaRefs>
     <ds:schemaRef ds:uri="http://schemas.openxmlformats.org/officeDocument/2006/bibliography"/>
   </ds:schemaRefs>

</xml_diff>